<commit_message>
updated 2 CSE A & B Time Table
</commit_message>
<xml_diff>
--- a/Faculty_work_load_distribution.docx
+++ b/Faculty_work_load_distribution.docx
@@ -1355,6 +1355,14 @@
               </w:rPr>
               <w:t>14</w:t>
             </w:r>
+            <w:r>
+              <w:rPr>
+                <w:rFonts w:ascii="Cambria" w:hAnsi="Cambria"/>
+                <w:sz w:val="24"/>
+                <w:szCs w:val="24"/>
+              </w:rPr>
+              <w:t>+3=17</w:t>
+            </w:r>
           </w:p>
         </w:tc>
         <w:tc>
@@ -1445,6 +1453,14 @@
               </w:rPr>
               <w:t>14</w:t>
             </w:r>
+            <w:r>
+              <w:rPr>
+                <w:rFonts w:ascii="Cambria" w:hAnsi="Cambria"/>
+                <w:sz w:val="24"/>
+                <w:szCs w:val="24"/>
+              </w:rPr>
+              <w:t>+3=17</w:t>
+            </w:r>
           </w:p>
         </w:tc>
         <w:tc>
@@ -1534,6 +1550,14 @@
               </w:rPr>
               <w:t>14</w:t>
             </w:r>
+            <w:r>
+              <w:rPr>
+                <w:rFonts w:ascii="Cambria" w:hAnsi="Cambria"/>
+                <w:sz w:val="24"/>
+                <w:szCs w:val="24"/>
+              </w:rPr>
+              <w:t>+3=17</w:t>
+            </w:r>
           </w:p>
         </w:tc>
         <w:tc>
@@ -1801,6 +1825,14 @@
               </w:rPr>
               <w:t>14</w:t>
             </w:r>
+            <w:r>
+              <w:rPr>
+                <w:rFonts w:ascii="Cambria" w:hAnsi="Cambria"/>
+                <w:sz w:val="24"/>
+                <w:szCs w:val="24"/>
+              </w:rPr>
+              <w:t>+3=17</w:t>
+            </w:r>
           </w:p>
         </w:tc>
         <w:tc>
@@ -1890,6 +1922,14 @@
               </w:rPr>
               <w:t>14</w:t>
             </w:r>
+            <w:r>
+              <w:rPr>
+                <w:rFonts w:ascii="Cambria" w:hAnsi="Cambria"/>
+                <w:sz w:val="24"/>
+                <w:szCs w:val="24"/>
+              </w:rPr>
+              <w:t>+3=17</w:t>
+            </w:r>
           </w:p>
         </w:tc>
         <w:tc>
@@ -1988,6 +2028,14 @@
               </w:rPr>
               <w:t>15</w:t>
             </w:r>
+            <w:r>
+              <w:rPr>
+                <w:rFonts w:ascii="Cambria" w:hAnsi="Cambria"/>
+                <w:sz w:val="24"/>
+                <w:szCs w:val="24"/>
+              </w:rPr>
+              <w:t>+3=18</w:t>
+            </w:r>
           </w:p>
         </w:tc>
         <w:tc>
@@ -2202,6 +2250,14 @@
               </w:rPr>
               <w:t>14</w:t>
             </w:r>
+            <w:r>
+              <w:rPr>
+                <w:rFonts w:ascii="Cambria" w:hAnsi="Cambria"/>
+                <w:sz w:val="24"/>
+                <w:szCs w:val="24"/>
+              </w:rPr>
+              <w:t>+3=18</w:t>
+            </w:r>
           </w:p>
         </w:tc>
         <w:tc>
@@ -2291,6 +2347,16 @@
               </w:rPr>
               <w:t>12</w:t>
             </w:r>
+            <w:r>
+              <w:rPr>
+                <w:rFonts w:ascii="Cambria" w:hAnsi="Cambria"/>
+                <w:sz w:val="24"/>
+                <w:szCs w:val="24"/>
+              </w:rPr>
+              <w:t>+6=18</w:t>
+            </w:r>
+            <w:bookmarkStart w:id="0" w:name="_GoBack"/>
+            <w:bookmarkEnd w:id="0"/>
           </w:p>
         </w:tc>
         <w:tc>
@@ -2380,6 +2446,14 @@
               </w:rPr>
               <w:t>12</w:t>
             </w:r>
+            <w:r>
+              <w:rPr>
+                <w:rFonts w:ascii="Cambria" w:hAnsi="Cambria"/>
+                <w:sz w:val="24"/>
+                <w:szCs w:val="24"/>
+              </w:rPr>
+              <w:t>+6=18</w:t>
+            </w:r>
           </w:p>
         </w:tc>
         <w:tc>
@@ -2468,6 +2542,95 @@
                 <w:szCs w:val="24"/>
               </w:rPr>
               <w:t>1-year-lab</w:t>
+            </w:r>
+          </w:p>
+        </w:tc>
+        <w:tc>
+          <w:tcPr>
+            <w:tcW w:w="1394" w:type="pct"/>
+          </w:tcPr>
+          <w:p>
+            <w:pPr>
+              <w:rPr>
+                <w:rFonts w:ascii="Cambria" w:hAnsi="Cambria"/>
+                <w:sz w:val="24"/>
+                <w:szCs w:val="24"/>
+              </w:rPr>
+            </w:pPr>
+          </w:p>
+        </w:tc>
+      </w:tr>
+      <w:tr>
+        <w:trPr>
+          <w:trHeight w:val="360"/>
+        </w:trPr>
+        <w:tc>
+          <w:tcPr>
+            <w:tcW w:w="435" w:type="pct"/>
+          </w:tcPr>
+          <w:p>
+            <w:pPr>
+              <w:jc w:val="center"/>
+              <w:rPr>
+                <w:rFonts w:ascii="Cambria" w:hAnsi="Cambria"/>
+                <w:sz w:val="24"/>
+                <w:szCs w:val="24"/>
+              </w:rPr>
+            </w:pPr>
+            <w:r>
+              <w:rPr>
+                <w:rFonts w:ascii="Cambria" w:hAnsi="Cambria"/>
+                <w:sz w:val="24"/>
+                <w:szCs w:val="24"/>
+              </w:rPr>
+              <w:t xml:space="preserve">26. </w:t>
+            </w:r>
+          </w:p>
+        </w:tc>
+        <w:tc>
+          <w:tcPr>
+            <w:tcW w:w="2339" w:type="pct"/>
+          </w:tcPr>
+          <w:p>
+            <w:pPr>
+              <w:rPr>
+                <w:rFonts w:ascii="Cambria" w:hAnsi="Cambria" w:cs="Arial"/>
+                <w:color w:val="000000"/>
+                <w:sz w:val="24"/>
+                <w:szCs w:val="24"/>
+              </w:rPr>
+            </w:pPr>
+            <w:r>
+              <w:rPr>
+                <w:rFonts w:ascii="Cambria" w:hAnsi="Cambria" w:cs="Arial"/>
+                <w:color w:val="000000"/>
+                <w:sz w:val="24"/>
+                <w:szCs w:val="24"/>
+              </w:rPr>
+              <w:t>Mr. K. Venkatesh</w:t>
+            </w:r>
+          </w:p>
+        </w:tc>
+        <w:tc>
+          <w:tcPr>
+            <w:tcW w:w="832" w:type="pct"/>
+          </w:tcPr>
+          <w:p>
+            <w:pPr>
+              <w:jc w:val="center"/>
+              <w:rPr>
+                <w:rFonts w:ascii="Cambria" w:hAnsi="Cambria"/>
+                <w:sz w:val="24"/>
+                <w:szCs w:val="24"/>
+              </w:rPr>
+            </w:pPr>
+            <w:r>
+              <w:rPr>
+                <w:rFonts w:ascii="Cambria" w:hAnsi="Cambria"/>
+                <w:sz w:val="24"/>
+                <w:szCs w:val="24"/>
+              </w:rPr>
+              <w:t>16</w:t>
             </w:r>
           </w:p>
         </w:tc>
@@ -2495,8 +2658,6 @@
           <w:szCs w:val="24"/>
         </w:rPr>
       </w:pPr>
-      <w:bookmarkStart w:id="0" w:name="_GoBack"/>
-      <w:bookmarkEnd w:id="0"/>
     </w:p>
     <w:sectPr>
       <w:pgSz w:w="12240" w:h="15840"/>
@@ -3311,7 +3472,7 @@
 </file>
 
 <file path=customXml/itemProps1.xml><?xml version="1.0" encoding="utf-8"?>
-<ds:datastoreItem xmlns:ds="http://schemas.openxmlformats.org/officeDocument/2006/customXml" ds:itemID="{F451FB59-B09C-4A84-AD88-C5669F4942F7}">
+<ds:datastoreItem xmlns:ds="http://schemas.openxmlformats.org/officeDocument/2006/customXml" ds:itemID="{F65ADA94-C5E1-4EE1-9E9F-9EEAF98D1F28}">
   <ds:schemaRefs>
     <ds:schemaRef ds:uri="http://schemas.openxmlformats.org/officeDocument/2006/bibliography"/>
   </ds:schemaRefs>

</xml_diff>